<commit_message>
MAJ activités à réalisées
</commit_message>
<xml_diff>
--- a/Nathan/Activités ETUDIANT 3.docx
+++ b/Nathan/Activités ETUDIANT 3.docx
@@ -10,7 +10,7 @@
         <mc:AlternateContent>
           <mc:Choice Requires="wps">
             <w:drawing>
-              <wp:anchor distT="0" distB="0" distL="114300" distR="114300" simplePos="0" relativeHeight="251659264" behindDoc="0" locked="0" layoutInCell="1" allowOverlap="1" wp14:anchorId="45573E51" wp14:editId="3EFE781A">
+              <wp:anchor distT="0" distB="0" distL="114300" distR="114300" simplePos="0" relativeHeight="251659264" behindDoc="0" locked="0" layoutInCell="1" allowOverlap="1" wp14:anchorId="47DCE16F" wp14:editId="7FC1484C">
                 <wp:simplePos x="0" y="0"/>
                 <wp:positionH relativeFrom="margin">
                   <wp:align>center</wp:align>
@@ -214,7 +214,10 @@
       </w:r>
     </w:p>
     <w:p/>
-    <w:p/>
+    <w:p>
+      <w:bookmarkStart w:id="0" w:name="_GoBack"/>
+      <w:bookmarkEnd w:id="0"/>
+    </w:p>
     <w:p/>
     <w:p/>
     <w:p/>
@@ -227,6 +230,13 @@
     <w:p/>
     <w:sdt>
       <w:sdtPr>
+        <w:rPr>
+          <w:rFonts w:asciiTheme="minorHAnsi" w:eastAsiaTheme="minorHAnsi" w:hAnsiTheme="minorHAnsi" w:cstheme="minorBidi"/>
+          <w:color w:val="auto"/>
+          <w:sz w:val="22"/>
+          <w:szCs w:val="22"/>
+          <w:lang w:eastAsia="en-US"/>
+        </w:rPr>
         <w:id w:val="-1877528542"/>
         <w:docPartObj>
           <w:docPartGallery w:val="Table of Contents"/>
@@ -235,13 +245,8 @@
       </w:sdtPr>
       <w:sdtEndPr>
         <w:rPr>
-          <w:rFonts w:asciiTheme="minorHAnsi" w:eastAsiaTheme="minorHAnsi" w:hAnsiTheme="minorHAnsi" w:cstheme="minorBidi"/>
           <w:b/>
           <w:bCs/>
-          <w:color w:val="auto"/>
-          <w:sz w:val="22"/>
-          <w:szCs w:val="22"/>
-          <w:lang w:eastAsia="en-US"/>
         </w:rPr>
       </w:sdtEndPr>
       <w:sdtContent>
@@ -261,7 +266,9 @@
               <w:tab w:val="right" w:leader="dot" w:pos="9736"/>
             </w:tabs>
             <w:rPr>
+              <w:rFonts w:eastAsiaTheme="minorEastAsia"/>
               <w:noProof/>
+              <w:lang w:eastAsia="fr-FR"/>
             </w:rPr>
           </w:pPr>
           <w:r>
@@ -273,7 +280,7 @@
           <w:r>
             <w:fldChar w:fldCharType="separate"/>
           </w:r>
-          <w:hyperlink w:anchor="_Toc29982160" w:history="1">
+          <w:hyperlink w:anchor="_Toc30152463" w:history="1">
             <w:r>
               <w:rPr>
                 <w:rStyle w:val="Lienhypertexte"/>
@@ -283,7 +290,9 @@
             </w:r>
             <w:r>
               <w:rPr>
-                <w:noProof/>
+                <w:rFonts w:eastAsiaTheme="minorEastAsia"/>
+                <w:noProof/>
+                <w:lang w:eastAsia="fr-FR"/>
               </w:rPr>
               <w:tab/>
             </w:r>
@@ -313,7 +322,7 @@
                 <w:noProof/>
                 <w:webHidden/>
               </w:rPr>
-              <w:instrText xml:space="preserve"> PAGEREF _Toc29982160 \h </w:instrText>
+              <w:instrText xml:space="preserve"> PAGEREF _Toc30152463 \h </w:instrText>
             </w:r>
             <w:r>
               <w:rPr>
@@ -352,10 +361,12 @@
               <w:tab w:val="right" w:leader="dot" w:pos="9736"/>
             </w:tabs>
             <w:rPr>
+              <w:rFonts w:eastAsiaTheme="minorEastAsia"/>
               <w:noProof/>
+              <w:lang w:eastAsia="fr-FR"/>
             </w:rPr>
           </w:pPr>
-          <w:hyperlink w:anchor="_Toc29982161" w:history="1">
+          <w:hyperlink w:anchor="_Toc30152464" w:history="1">
             <w:r>
               <w:rPr>
                 <w:rStyle w:val="Lienhypertexte"/>
@@ -365,7 +376,9 @@
             </w:r>
             <w:r>
               <w:rPr>
-                <w:noProof/>
+                <w:rFonts w:eastAsiaTheme="minorEastAsia"/>
+                <w:noProof/>
+                <w:lang w:eastAsia="fr-FR"/>
               </w:rPr>
               <w:tab/>
             </w:r>
@@ -395,7 +408,7 @@
                 <w:noProof/>
                 <w:webHidden/>
               </w:rPr>
-              <w:instrText xml:space="preserve"> PAGEREF _Toc29982161 \h </w:instrText>
+              <w:instrText xml:space="preserve"> PAGEREF _Toc30152464 \h </w:instrText>
             </w:r>
             <w:r>
               <w:rPr>
@@ -434,10 +447,12 @@
               <w:tab w:val="right" w:leader="dot" w:pos="9736"/>
             </w:tabs>
             <w:rPr>
+              <w:rFonts w:eastAsiaTheme="minorEastAsia"/>
               <w:noProof/>
+              <w:lang w:eastAsia="fr-FR"/>
             </w:rPr>
           </w:pPr>
-          <w:hyperlink w:anchor="_Toc29982162" w:history="1">
+          <w:hyperlink w:anchor="_Toc30152465" w:history="1">
             <w:r>
               <w:rPr>
                 <w:rStyle w:val="Lienhypertexte"/>
@@ -447,7 +462,9 @@
             </w:r>
             <w:r>
               <w:rPr>
-                <w:noProof/>
+                <w:rFonts w:eastAsiaTheme="minorEastAsia"/>
+                <w:noProof/>
+                <w:lang w:eastAsia="fr-FR"/>
               </w:rPr>
               <w:tab/>
             </w:r>
@@ -456,7 +473,7 @@
                 <w:rStyle w:val="Lienhypertexte"/>
                 <w:noProof/>
               </w:rPr>
-              <w:t>Affichage de la vidéo caméra en temps réel :</w:t>
+              <w:t>Choix de la solution de développement :</w:t>
             </w:r>
             <w:r>
               <w:rPr>
@@ -477,7 +494,7 @@
                 <w:noProof/>
                 <w:webHidden/>
               </w:rPr>
-              <w:instrText xml:space="preserve"> PAGEREF _Toc29982162 \h </w:instrText>
+              <w:instrText xml:space="preserve"> PAGEREF _Toc30152465 \h </w:instrText>
             </w:r>
             <w:r>
               <w:rPr>
@@ -516,10 +533,12 @@
               <w:tab w:val="right" w:leader="dot" w:pos="9736"/>
             </w:tabs>
             <w:rPr>
+              <w:rFonts w:eastAsiaTheme="minorEastAsia"/>
               <w:noProof/>
+              <w:lang w:eastAsia="fr-FR"/>
             </w:rPr>
           </w:pPr>
-          <w:hyperlink w:anchor="_Toc29982163" w:history="1">
+          <w:hyperlink w:anchor="_Toc30152466" w:history="1">
             <w:r>
               <w:rPr>
                 <w:rStyle w:val="Lienhypertexte"/>
@@ -529,7 +548,9 @@
             </w:r>
             <w:r>
               <w:rPr>
-                <w:noProof/>
+                <w:rFonts w:eastAsiaTheme="minorEastAsia"/>
+                <w:noProof/>
+                <w:lang w:eastAsia="fr-FR"/>
               </w:rPr>
               <w:tab/>
             </w:r>
@@ -538,7 +559,7 @@
                 <w:rStyle w:val="Lienhypertexte"/>
                 <w:noProof/>
               </w:rPr>
-              <w:t>Affichage sur le journal lumineux :</w:t>
+              <w:t>Affichage de la vidéo caméra en temps réel :</w:t>
             </w:r>
             <w:r>
               <w:rPr>
@@ -559,7 +580,7 @@
                 <w:noProof/>
                 <w:webHidden/>
               </w:rPr>
-              <w:instrText xml:space="preserve"> PAGEREF _Toc29982163 \h </w:instrText>
+              <w:instrText xml:space="preserve"> PAGEREF _Toc30152466 \h </w:instrText>
             </w:r>
             <w:r>
               <w:rPr>
@@ -598,10 +619,12 @@
               <w:tab w:val="right" w:leader="dot" w:pos="9736"/>
             </w:tabs>
             <w:rPr>
+              <w:rFonts w:eastAsiaTheme="minorEastAsia"/>
               <w:noProof/>
+              <w:lang w:eastAsia="fr-FR"/>
             </w:rPr>
           </w:pPr>
-          <w:hyperlink w:anchor="_Toc29982164" w:history="1">
+          <w:hyperlink w:anchor="_Toc30152467" w:history="1">
             <w:r>
               <w:rPr>
                 <w:rStyle w:val="Lienhypertexte"/>
@@ -611,7 +634,9 @@
             </w:r>
             <w:r>
               <w:rPr>
-                <w:noProof/>
+                <w:rFonts w:eastAsiaTheme="minorEastAsia"/>
+                <w:noProof/>
+                <w:lang w:eastAsia="fr-FR"/>
               </w:rPr>
               <w:tab/>
             </w:r>
@@ -620,6 +645,92 @@
                 <w:rStyle w:val="Lienhypertexte"/>
                 <w:noProof/>
               </w:rPr>
+              <w:t>Affichage sur le journal lumineux :</w:t>
+            </w:r>
+            <w:r>
+              <w:rPr>
+                <w:noProof/>
+                <w:webHidden/>
+              </w:rPr>
+              <w:tab/>
+            </w:r>
+            <w:r>
+              <w:rPr>
+                <w:noProof/>
+                <w:webHidden/>
+              </w:rPr>
+              <w:fldChar w:fldCharType="begin"/>
+            </w:r>
+            <w:r>
+              <w:rPr>
+                <w:noProof/>
+                <w:webHidden/>
+              </w:rPr>
+              <w:instrText xml:space="preserve"> PAGEREF _Toc30152467 \h </w:instrText>
+            </w:r>
+            <w:r>
+              <w:rPr>
+                <w:noProof/>
+                <w:webHidden/>
+              </w:rPr>
+            </w:r>
+            <w:r>
+              <w:rPr>
+                <w:noProof/>
+                <w:webHidden/>
+              </w:rPr>
+              <w:fldChar w:fldCharType="separate"/>
+            </w:r>
+            <w:r>
+              <w:rPr>
+                <w:noProof/>
+                <w:webHidden/>
+              </w:rPr>
+              <w:t>3</w:t>
+            </w:r>
+            <w:r>
+              <w:rPr>
+                <w:noProof/>
+                <w:webHidden/>
+              </w:rPr>
+              <w:fldChar w:fldCharType="end"/>
+            </w:r>
+          </w:hyperlink>
+        </w:p>
+        <w:p>
+          <w:pPr>
+            <w:pStyle w:val="TM2"/>
+            <w:tabs>
+              <w:tab w:val="left" w:pos="660"/>
+              <w:tab w:val="right" w:leader="dot" w:pos="9736"/>
+            </w:tabs>
+            <w:rPr>
+              <w:rFonts w:eastAsiaTheme="minorEastAsia"/>
+              <w:noProof/>
+              <w:lang w:eastAsia="fr-FR"/>
+            </w:rPr>
+          </w:pPr>
+          <w:hyperlink w:anchor="_Toc30152468" w:history="1">
+            <w:r>
+              <w:rPr>
+                <w:rStyle w:val="Lienhypertexte"/>
+                <w:noProof/>
+              </w:rPr>
+              <w:t>d)</w:t>
+            </w:r>
+            <w:r>
+              <w:rPr>
+                <w:rFonts w:eastAsiaTheme="minorEastAsia"/>
+                <w:noProof/>
+                <w:lang w:eastAsia="fr-FR"/>
+              </w:rPr>
+              <w:tab/>
+            </w:r>
+            <w:r>
+              <w:rPr>
+                <w:rStyle w:val="Lienhypertexte"/>
+                <w:noProof/>
+              </w:rPr>
               <w:t>Création et lancement d’une partie :</w:t>
             </w:r>
             <w:r>
@@ -641,7 +752,7 @@
                 <w:noProof/>
                 <w:webHidden/>
               </w:rPr>
-              <w:instrText xml:space="preserve"> PAGEREF _Toc29982164 \h </w:instrText>
+              <w:instrText xml:space="preserve"> PAGEREF _Toc30152468 \h </w:instrText>
             </w:r>
             <w:r>
               <w:rPr>
@@ -661,7 +772,265 @@
                 <w:noProof/>
                 <w:webHidden/>
               </w:rPr>
-              <w:t>2</w:t>
+              <w:t>3</w:t>
+            </w:r>
+            <w:r>
+              <w:rPr>
+                <w:noProof/>
+                <w:webHidden/>
+              </w:rPr>
+              <w:fldChar w:fldCharType="end"/>
+            </w:r>
+          </w:hyperlink>
+        </w:p>
+        <w:p>
+          <w:pPr>
+            <w:pStyle w:val="TM2"/>
+            <w:tabs>
+              <w:tab w:val="left" w:pos="660"/>
+              <w:tab w:val="right" w:leader="dot" w:pos="9736"/>
+            </w:tabs>
+            <w:rPr>
+              <w:rFonts w:eastAsiaTheme="minorEastAsia"/>
+              <w:noProof/>
+              <w:lang w:eastAsia="fr-FR"/>
+            </w:rPr>
+          </w:pPr>
+          <w:hyperlink w:anchor="_Toc30152469" w:history="1">
+            <w:r>
+              <w:rPr>
+                <w:rStyle w:val="Lienhypertexte"/>
+                <w:noProof/>
+              </w:rPr>
+              <w:t>e)</w:t>
+            </w:r>
+            <w:r>
+              <w:rPr>
+                <w:rFonts w:eastAsiaTheme="minorEastAsia"/>
+                <w:noProof/>
+                <w:lang w:eastAsia="fr-FR"/>
+              </w:rPr>
+              <w:tab/>
+            </w:r>
+            <w:r>
+              <w:rPr>
+                <w:rStyle w:val="Lienhypertexte"/>
+                <w:noProof/>
+              </w:rPr>
+              <w:t>Affichage d’un chronomètre :</w:t>
+            </w:r>
+            <w:r>
+              <w:rPr>
+                <w:noProof/>
+                <w:webHidden/>
+              </w:rPr>
+              <w:tab/>
+            </w:r>
+            <w:r>
+              <w:rPr>
+                <w:noProof/>
+                <w:webHidden/>
+              </w:rPr>
+              <w:fldChar w:fldCharType="begin"/>
+            </w:r>
+            <w:r>
+              <w:rPr>
+                <w:noProof/>
+                <w:webHidden/>
+              </w:rPr>
+              <w:instrText xml:space="preserve"> PAGEREF _Toc30152469 \h </w:instrText>
+            </w:r>
+            <w:r>
+              <w:rPr>
+                <w:noProof/>
+                <w:webHidden/>
+              </w:rPr>
+            </w:r>
+            <w:r>
+              <w:rPr>
+                <w:noProof/>
+                <w:webHidden/>
+              </w:rPr>
+              <w:fldChar w:fldCharType="separate"/>
+            </w:r>
+            <w:r>
+              <w:rPr>
+                <w:noProof/>
+                <w:webHidden/>
+              </w:rPr>
+              <w:t>3</w:t>
+            </w:r>
+            <w:r>
+              <w:rPr>
+                <w:noProof/>
+                <w:webHidden/>
+              </w:rPr>
+              <w:fldChar w:fldCharType="end"/>
+            </w:r>
+          </w:hyperlink>
+        </w:p>
+        <w:p>
+          <w:pPr>
+            <w:pStyle w:val="TM2"/>
+            <w:tabs>
+              <w:tab w:val="left" w:pos="660"/>
+              <w:tab w:val="right" w:leader="dot" w:pos="9736"/>
+            </w:tabs>
+            <w:rPr>
+              <w:rFonts w:eastAsiaTheme="minorEastAsia"/>
+              <w:noProof/>
+              <w:lang w:eastAsia="fr-FR"/>
+            </w:rPr>
+          </w:pPr>
+          <w:hyperlink w:anchor="_Toc30152470" w:history="1">
+            <w:r>
+              <w:rPr>
+                <w:rStyle w:val="Lienhypertexte"/>
+                <w:noProof/>
+              </w:rPr>
+              <w:t>f)</w:t>
+            </w:r>
+            <w:r>
+              <w:rPr>
+                <w:rFonts w:eastAsiaTheme="minorEastAsia"/>
+                <w:noProof/>
+                <w:lang w:eastAsia="fr-FR"/>
+              </w:rPr>
+              <w:tab/>
+            </w:r>
+            <w:r>
+              <w:rPr>
+                <w:rStyle w:val="Lienhypertexte"/>
+                <w:noProof/>
+              </w:rPr>
+              <w:t>Fin de la partie :</w:t>
+            </w:r>
+            <w:r>
+              <w:rPr>
+                <w:noProof/>
+                <w:webHidden/>
+              </w:rPr>
+              <w:tab/>
+            </w:r>
+            <w:r>
+              <w:rPr>
+                <w:noProof/>
+                <w:webHidden/>
+              </w:rPr>
+              <w:fldChar w:fldCharType="begin"/>
+            </w:r>
+            <w:r>
+              <w:rPr>
+                <w:noProof/>
+                <w:webHidden/>
+              </w:rPr>
+              <w:instrText xml:space="preserve"> PAGEREF _Toc30152470 \h </w:instrText>
+            </w:r>
+            <w:r>
+              <w:rPr>
+                <w:noProof/>
+                <w:webHidden/>
+              </w:rPr>
+            </w:r>
+            <w:r>
+              <w:rPr>
+                <w:noProof/>
+                <w:webHidden/>
+              </w:rPr>
+              <w:fldChar w:fldCharType="separate"/>
+            </w:r>
+            <w:r>
+              <w:rPr>
+                <w:noProof/>
+                <w:webHidden/>
+              </w:rPr>
+              <w:t>3</w:t>
+            </w:r>
+            <w:r>
+              <w:rPr>
+                <w:noProof/>
+                <w:webHidden/>
+              </w:rPr>
+              <w:fldChar w:fldCharType="end"/>
+            </w:r>
+          </w:hyperlink>
+        </w:p>
+        <w:p>
+          <w:pPr>
+            <w:pStyle w:val="TM2"/>
+            <w:tabs>
+              <w:tab w:val="left" w:pos="660"/>
+              <w:tab w:val="right" w:leader="dot" w:pos="9736"/>
+            </w:tabs>
+            <w:rPr>
+              <w:rFonts w:eastAsiaTheme="minorEastAsia"/>
+              <w:noProof/>
+              <w:lang w:eastAsia="fr-FR"/>
+            </w:rPr>
+          </w:pPr>
+          <w:hyperlink w:anchor="_Toc30152471" w:history="1">
+            <w:r>
+              <w:rPr>
+                <w:rStyle w:val="Lienhypertexte"/>
+                <w:noProof/>
+              </w:rPr>
+              <w:t>g)</w:t>
+            </w:r>
+            <w:r>
+              <w:rPr>
+                <w:rFonts w:eastAsiaTheme="minorEastAsia"/>
+                <w:noProof/>
+                <w:lang w:eastAsia="fr-FR"/>
+              </w:rPr>
+              <w:tab/>
+            </w:r>
+            <w:r>
+              <w:rPr>
+                <w:rStyle w:val="Lienhypertexte"/>
+                <w:noProof/>
+              </w:rPr>
+              <w:t>Enregistrement des résultats :</w:t>
+            </w:r>
+            <w:r>
+              <w:rPr>
+                <w:noProof/>
+                <w:webHidden/>
+              </w:rPr>
+              <w:tab/>
+            </w:r>
+            <w:r>
+              <w:rPr>
+                <w:noProof/>
+                <w:webHidden/>
+              </w:rPr>
+              <w:fldChar w:fldCharType="begin"/>
+            </w:r>
+            <w:r>
+              <w:rPr>
+                <w:noProof/>
+                <w:webHidden/>
+              </w:rPr>
+              <w:instrText xml:space="preserve"> PAGEREF _Toc30152471 \h </w:instrText>
+            </w:r>
+            <w:r>
+              <w:rPr>
+                <w:noProof/>
+                <w:webHidden/>
+              </w:rPr>
+            </w:r>
+            <w:r>
+              <w:rPr>
+                <w:noProof/>
+                <w:webHidden/>
+              </w:rPr>
+              <w:fldChar w:fldCharType="separate"/>
+            </w:r>
+            <w:r>
+              <w:rPr>
+                <w:noProof/>
+                <w:webHidden/>
+              </w:rPr>
+              <w:t>3</w:t>
             </w:r>
             <w:r>
               <w:rPr>
@@ -707,37 +1076,16 @@
     </w:p>
     <w:p>
       <w:pPr>
-        <w:tabs>
-          <w:tab w:val="left" w:pos="1999"/>
-        </w:tabs>
-      </w:pPr>
-    </w:p>
-    <w:p>
-      <w:pPr>
-        <w:tabs>
-          <w:tab w:val="left" w:pos="1999"/>
-        </w:tabs>
-      </w:pPr>
-    </w:p>
-    <w:p>
-      <w:pPr>
-        <w:tabs>
-          <w:tab w:val="left" w:pos="1999"/>
-        </w:tabs>
-      </w:pPr>
-    </w:p>
-    <w:p>
-      <w:pPr>
         <w:pStyle w:val="Titre1"/>
       </w:pPr>
-      <w:bookmarkStart w:id="0" w:name="_Toc29981902"/>
-      <w:bookmarkStart w:id="1" w:name="_Toc29982160"/>
+      <w:bookmarkStart w:id="1" w:name="_Toc29981902"/>
+      <w:bookmarkStart w:id="2" w:name="_Toc30152463"/>
       <w:r>
         <w:lastRenderedPageBreak/>
         <w:t>Création d’un plan d’adressage IP :</w:t>
       </w:r>
-      <w:bookmarkEnd w:id="0"/>
       <w:bookmarkEnd w:id="1"/>
+      <w:bookmarkEnd w:id="2"/>
     </w:p>
     <w:p>
       <w:pPr>
@@ -944,25 +1292,49 @@
       <w:pPr>
         <w:pStyle w:val="Titre1"/>
       </w:pPr>
-      <w:bookmarkStart w:id="2" w:name="_Toc29981903"/>
-      <w:bookmarkStart w:id="3" w:name="_Toc29982161"/>
+      <w:bookmarkStart w:id="3" w:name="_Toc29981903"/>
+      <w:bookmarkStart w:id="4" w:name="_Toc30152464"/>
       <w:r>
         <w:t>Application de Supervision :</w:t>
       </w:r>
-      <w:bookmarkEnd w:id="2"/>
       <w:bookmarkEnd w:id="3"/>
+      <w:bookmarkEnd w:id="4"/>
     </w:p>
     <w:p>
       <w:pPr>
         <w:pStyle w:val="Titre2"/>
       </w:pPr>
-      <w:bookmarkStart w:id="4" w:name="_Toc29981904"/>
-      <w:bookmarkStart w:id="5" w:name="_Toc29982162"/>
+      <w:bookmarkStart w:id="5" w:name="_Toc30152465"/>
+      <w:r>
+        <w:t>Choix de la solution de développement :</w:t>
+      </w:r>
+      <w:bookmarkEnd w:id="5"/>
+    </w:p>
+    <w:p>
+      <w:r>
+        <w:t>Pour permettre la réalisation de cette application</w:t>
+      </w:r>
+      <w:r>
+        <w:t xml:space="preserve">, je vais m’orienter vers les applications fenêtrées en C# avec l’outil Visual Studio fournit par l’établissement. Le C# est orienté objet et donc correspond à la demande du cahier des charges. </w:t>
+      </w:r>
+    </w:p>
+    <w:p>
+      <w:r>
+        <w:t>Il est également à noter que le C# est beaucoup utilisé pour la création d’applications. Celui-ci dispose donc d’un large panel de forum d’aide pour différentes fonctions. Par conséquent, il me sera plus simple d’utiliser les fonctions nécessaires à la réalisation de cette application.</w:t>
+      </w:r>
+    </w:p>
+    <w:p/>
+    <w:p>
+      <w:pPr>
+        <w:pStyle w:val="Titre2"/>
+      </w:pPr>
+      <w:bookmarkStart w:id="6" w:name="_Toc29981904"/>
+      <w:bookmarkStart w:id="7" w:name="_Toc30152466"/>
       <w:r>
         <w:t>Affichage de la vidéo caméra en temps réel :</w:t>
       </w:r>
-      <w:bookmarkEnd w:id="4"/>
-      <w:bookmarkEnd w:id="5"/>
+      <w:bookmarkEnd w:id="6"/>
+      <w:bookmarkEnd w:id="7"/>
     </w:p>
     <w:p>
       <w:pPr>
@@ -980,18 +1352,9 @@
           <w:tab w:val="left" w:pos="1766"/>
         </w:tabs>
       </w:pPr>
-    </w:p>
-    <w:p>
-      <w:pPr>
-        <w:pStyle w:val="Titre2"/>
-      </w:pPr>
-      <w:bookmarkStart w:id="6" w:name="_Toc29981905"/>
-      <w:bookmarkStart w:id="7" w:name="_Toc29982163"/>
-      <w:r>
-        <w:t>Affichage sur le journal lumineux :</w:t>
-      </w:r>
-      <w:bookmarkEnd w:id="6"/>
-      <w:bookmarkEnd w:id="7"/>
+      <w:r>
+        <w:t>Pour la réalisation de cela, l’application devra posséder l’adresse IP et le port de la caméra ainsi que son protocole de communication et de codage.</w:t>
+      </w:r>
     </w:p>
     <w:p>
       <w:pPr>
@@ -999,9 +1362,6 @@
           <w:tab w:val="left" w:pos="1766"/>
         </w:tabs>
       </w:pPr>
-      <w:r>
-        <w:t>Le superviseur doit pouvoir envoyer un indice prédéfini ou saisir un nouvel indice qui sera affiché sur l’afficheur LCD. Une zone de sélection accompagnée d’une zone de texte devra donc être présente au sein de l’application de supervision. Les données lues par l’afficheur étant codée, il devra donc que l’application soit capable de coder les messages à envoyés.</w:t>
-      </w:r>
     </w:p>
     <w:p>
       <w:pPr>
@@ -1014,10 +1374,11 @@
       <w:pPr>
         <w:pStyle w:val="Titre2"/>
       </w:pPr>
-      <w:bookmarkStart w:id="8" w:name="_Toc29981906"/>
-      <w:bookmarkStart w:id="9" w:name="_Toc29982164"/>
-      <w:r>
-        <w:t>Création et lancement d’une partie :</w:t>
+      <w:bookmarkStart w:id="8" w:name="_Toc29981905"/>
+      <w:bookmarkStart w:id="9" w:name="_Toc30152467"/>
+      <w:r>
+        <w:lastRenderedPageBreak/>
+        <w:t>Affichage sur le journal lumineux :</w:t>
       </w:r>
       <w:bookmarkEnd w:id="8"/>
       <w:bookmarkEnd w:id="9"/>
@@ -1029,8 +1390,20 @@
         </w:tabs>
       </w:pPr>
       <w:r>
-        <w:t xml:space="preserve">Le superviseur doit saisir le nom des joueurs ainsi que leur nombre dans l’application. Il paramétrera également la durée de la session. </w:t>
-      </w:r>
+        <w:t>Le superviseur doit pouvoir envoyer un indice prédéfini ou saisir un nouvel indice qui sera affiché sur l’afficheur LCD. Une zone de sélection accompagnée d’une zone de texte devra donc être présente au sein de l’application de supervision. Les données lues par l’afficheur étant codée, il devra donc que l’application soit capable de coder les messages à envoyés.</w:t>
+      </w:r>
+    </w:p>
+    <w:p>
+      <w:pPr>
+        <w:pStyle w:val="Titre2"/>
+      </w:pPr>
+      <w:bookmarkStart w:id="10" w:name="_Toc29981906"/>
+      <w:bookmarkStart w:id="11" w:name="_Toc30152468"/>
+      <w:r>
+        <w:t>Création et lancement d’une partie :</w:t>
+      </w:r>
+      <w:bookmarkEnd w:id="10"/>
+      <w:bookmarkEnd w:id="11"/>
     </w:p>
     <w:p>
       <w:pPr>
@@ -1039,10 +1412,96 @@
         </w:tabs>
       </w:pPr>
       <w:r>
-        <w:tab/>
-      </w:r>
-      <w:bookmarkStart w:id="10" w:name="_GoBack"/>
-      <w:bookmarkEnd w:id="10"/>
+        <w:t xml:space="preserve">Le superviseur doit saisir le nom des joueurs ainsi que leur nombre dans l’application. Il paramétrera également la durée de la session. </w:t>
+      </w:r>
+    </w:p>
+    <w:p>
+      <w:pPr>
+        <w:tabs>
+          <w:tab w:val="left" w:pos="1766"/>
+        </w:tabs>
+      </w:pPr>
+    </w:p>
+    <w:p>
+      <w:pPr>
+        <w:pStyle w:val="Titre2"/>
+      </w:pPr>
+      <w:bookmarkStart w:id="12" w:name="_Toc30152469"/>
+      <w:r>
+        <w:t>Affichage d’un chronomètre :</w:t>
+      </w:r>
+      <w:bookmarkEnd w:id="12"/>
+    </w:p>
+    <w:p>
+      <w:pPr>
+        <w:tabs>
+          <w:tab w:val="left" w:pos="1766"/>
+        </w:tabs>
+      </w:pPr>
+      <w:r>
+        <w:t>La session est dans un temps limité. Ce temps sera paramétré par le superviseur de la session depuis l’application de Supervision. Le cahier des charges demande que le chronomètre ne soit pas coupé s’il venait à se produire une coupure de courant ou autre.</w:t>
+      </w:r>
+    </w:p>
+    <w:p>
+      <w:pPr>
+        <w:tabs>
+          <w:tab w:val="left" w:pos="1766"/>
+        </w:tabs>
+      </w:pPr>
+    </w:p>
+    <w:p>
+      <w:pPr>
+        <w:pStyle w:val="Titre2"/>
+      </w:pPr>
+      <w:bookmarkStart w:id="13" w:name="_Toc30152470"/>
+      <w:r>
+        <w:t>Fin de la partie :</w:t>
+      </w:r>
+      <w:bookmarkEnd w:id="13"/>
+    </w:p>
+    <w:p>
+      <w:r>
+        <w:t>La fin de la partie doit s’effectuée automatiquement. L’application de supervision recevra un ordre lui indiquant la fin depuis le Raspberry. Ensuite, cette application devra couper le chronomètre, afficher le score obtenu par l’équipe, ainsi que le classement de cette même équipe par rapport aux autres. Un taux de réussite du jeu sera produit.</w:t>
+      </w:r>
+      <w:r>
+        <w:t xml:space="preserve"> </w:t>
+      </w:r>
+    </w:p>
+    <w:p>
+      <w:r>
+        <w:t xml:space="preserve">L’ordre de fin de partie devant être envoyé par le </w:t>
+      </w:r>
+      <w:r>
+        <w:t>Raspberry</w:t>
+      </w:r>
+      <w:r>
+        <w:t xml:space="preserve"> géré par mon collègue (Guillaume MONVOISIN), il est nécessaire de se mettre en accord sur la structure de cet ordre. Nous utiliserons les sockets clients/serveurs. Un message simple et logique sera envoyé par le Raspberry, dès lors de la réception de celui-ci par mon application de supervision, elle entrera dans une boucle de fin de partie.</w:t>
+      </w:r>
+    </w:p>
+    <w:p>
+      <w:pPr>
+        <w:pStyle w:val="Titre2"/>
+        <w:numPr>
+          <w:ilvl w:val="0"/>
+          <w:numId w:val="0"/>
+        </w:numPr>
+        <w:ind w:left="426"/>
+      </w:pPr>
+    </w:p>
+    <w:p>
+      <w:pPr>
+        <w:pStyle w:val="Titre2"/>
+      </w:pPr>
+      <w:bookmarkStart w:id="14" w:name="_Toc30152471"/>
+      <w:r>
+        <w:t>Enregistrement des résultats :</w:t>
+      </w:r>
+      <w:bookmarkEnd w:id="14"/>
+    </w:p>
+    <w:p>
+      <w:r>
+        <w:t>Afin de pouvoir traiter les données de réussite et d’obtenir un classement des équipes, il est nécessaire de procéder à un enregistrement automatique des résultats. Celui-ci se fera certainement dans un tableur Excel. Cette solution semble la plus correspondantes au besoin. En effet, le stockage de données dans ce tableur permettra l’analyse, sous forme de diagramme, des résultats.</w:t>
+      </w:r>
     </w:p>
     <w:sectPr>
       <w:headerReference w:type="default" r:id="rId11"/>
@@ -1133,7 +1592,7 @@
         <w:i/>
         <w:noProof/>
       </w:rPr>
-      <w:t>15/01/2020</w:t>
+      <w:t>17/01/2020</w:t>
     </w:r>
     <w:r>
       <w:rPr>
@@ -1250,7 +1709,7 @@
         <w:noProof/>
       </w:rPr>
       <w:drawing>
-        <wp:anchor distT="0" distB="0" distL="114300" distR="114300" simplePos="0" relativeHeight="251659264" behindDoc="0" locked="0" layoutInCell="1" allowOverlap="1" wp14:anchorId="16CB4B48" wp14:editId="1013D48A">
+        <wp:anchor distT="0" distB="0" distL="114300" distR="114300" simplePos="0" relativeHeight="251659264" behindDoc="0" locked="0" layoutInCell="1" allowOverlap="1" wp14:anchorId="06D63384" wp14:editId="62830EB7">
           <wp:simplePos x="0" y="0"/>
           <wp:positionH relativeFrom="column">
             <wp:posOffset>3655464</wp:posOffset>
@@ -1310,7 +1769,7 @@
         <w:noProof/>
       </w:rPr>
       <w:drawing>
-        <wp:anchor distT="0" distB="0" distL="114300" distR="114300" simplePos="0" relativeHeight="251658240" behindDoc="0" locked="0" layoutInCell="1" allowOverlap="1" wp14:anchorId="0F169257" wp14:editId="6FF8D551">
+        <wp:anchor distT="0" distB="0" distL="114300" distR="114300" simplePos="0" relativeHeight="251658240" behindDoc="0" locked="0" layoutInCell="1" allowOverlap="1" wp14:anchorId="58D8726C" wp14:editId="02AA8150">
           <wp:simplePos x="0" y="0"/>
           <wp:positionH relativeFrom="margin">
             <wp:align>center</wp:align>
@@ -2706,18 +3165,18 @@
 </file>
 
 <file path=customXml/item1.xml><?xml version="1.0" encoding="utf-8"?>
-<p:properties xmlns:p="http://schemas.microsoft.com/office/2006/metadata/properties" xmlns:xsi="http://www.w3.org/2001/XMLSchema-instance" xmlns:pc="http://schemas.microsoft.com/office/infopath/2007/PartnerControls">
-  <documentManagement/>
-</p:properties>
-</file>
-
-<file path=customXml/item2.xml><?xml version="1.0" encoding="utf-8"?>
 <?mso-contentType ?>
 <FormTemplates xmlns="http://schemas.microsoft.com/sharepoint/v3/contenttype/forms">
   <Display>DocumentLibraryForm</Display>
   <Edit>DocumentLibraryForm</Edit>
   <New>DocumentLibraryForm</New>
 </FormTemplates>
+</file>
+
+<file path=customXml/item2.xml><?xml version="1.0" encoding="utf-8"?>
+<p:properties xmlns:p="http://schemas.microsoft.com/office/2006/metadata/properties" xmlns:xsi="http://www.w3.org/2001/XMLSchema-instance" xmlns:pc="http://schemas.microsoft.com/office/infopath/2007/PartnerControls">
+  <documentManagement/>
+</p:properties>
 </file>
 
 <file path=customXml/item3.xml><?xml version="1.0" encoding="utf-8"?>
@@ -2928,18 +3387,18 @@
 </file>
 
 <file path=customXml/itemProps1.xml><?xml version="1.0" encoding="utf-8"?>
-<ds:datastoreItem xmlns:ds="http://schemas.openxmlformats.org/officeDocument/2006/customXml" ds:itemID="{D5C41169-7482-4FDB-88D8-F4CA27DA2671}">
+<ds:datastoreItem xmlns:ds="http://schemas.openxmlformats.org/officeDocument/2006/customXml" ds:itemID="{C3B4C523-687B-4FDC-8E12-B9F6D57800C8}">
   <ds:schemaRefs>
-    <ds:schemaRef ds:uri="http://schemas.microsoft.com/office/2006/metadata/properties"/>
-    <ds:schemaRef ds:uri="http://schemas.microsoft.com/office/infopath/2007/PartnerControls"/>
+    <ds:schemaRef ds:uri="http://schemas.microsoft.com/sharepoint/v3/contenttype/forms"/>
   </ds:schemaRefs>
 </ds:datastoreItem>
 </file>
 
 <file path=customXml/itemProps2.xml><?xml version="1.0" encoding="utf-8"?>
-<ds:datastoreItem xmlns:ds="http://schemas.openxmlformats.org/officeDocument/2006/customXml" ds:itemID="{C3B4C523-687B-4FDC-8E12-B9F6D57800C8}">
+<ds:datastoreItem xmlns:ds="http://schemas.openxmlformats.org/officeDocument/2006/customXml" ds:itemID="{D5C41169-7482-4FDB-88D8-F4CA27DA2671}">
   <ds:schemaRefs>
-    <ds:schemaRef ds:uri="http://schemas.microsoft.com/sharepoint/v3/contenttype/forms"/>
+    <ds:schemaRef ds:uri="http://schemas.microsoft.com/office/2006/metadata/properties"/>
+    <ds:schemaRef ds:uri="http://schemas.microsoft.com/office/infopath/2007/PartnerControls"/>
   </ds:schemaRefs>
 </ds:datastoreItem>
 </file>
@@ -2964,7 +3423,7 @@
 </file>
 
 <file path=customXml/itemProps4.xml><?xml version="1.0" encoding="utf-8"?>
-<ds:datastoreItem xmlns:ds="http://schemas.openxmlformats.org/officeDocument/2006/customXml" ds:itemID="{0D03CF16-95A4-48F2-B422-163890FFBDFE}">
+<ds:datastoreItem xmlns:ds="http://schemas.openxmlformats.org/officeDocument/2006/customXml" ds:itemID="{5C48D84A-1009-445E-AAB1-5B0F3CAA0582}">
   <ds:schemaRefs>
     <ds:schemaRef ds:uri="http://schemas.openxmlformats.org/officeDocument/2006/bibliography"/>
   </ds:schemaRefs>

</xml_diff>